<commit_message>
final versin laboooooooor 5
</commit_message>
<xml_diff>
--- a/Labor5_Stack/5. Aufgabenblatt.docx
+++ b/Labor5_Stack/5. Aufgabenblatt.docx
@@ -226,6 +226,13 @@
                 <w:szCs w:val="24"/>
               </w:rPr>
             </w:pPr>
+            <w:r>
+              <w:rPr>
+                <w:sz w:val="24"/>
+                <w:szCs w:val="24"/>
+              </w:rPr>
+              <w:t>Philipp</w:t>
+            </w:r>
           </w:p>
         </w:tc>
         <w:tc>
@@ -244,6 +251,13 @@
                 <w:szCs w:val="24"/>
               </w:rPr>
             </w:pPr>
+            <w:r>
+              <w:rPr>
+                <w:sz w:val="24"/>
+                <w:szCs w:val="24"/>
+              </w:rPr>
+              <w:t>Huber</w:t>
+            </w:r>
           </w:p>
         </w:tc>
         <w:tc>
@@ -264,6 +278,13 @@
                 <w:szCs w:val="24"/>
               </w:rPr>
             </w:pPr>
+            <w:r>
+              <w:rPr>
+                <w:sz w:val="24"/>
+                <w:szCs w:val="24"/>
+              </w:rPr>
+              <w:t>63326</w:t>
+            </w:r>
           </w:p>
         </w:tc>
         <w:tc>
@@ -284,6 +305,14 @@
                 <w:szCs w:val="24"/>
               </w:rPr>
             </w:pPr>
+            <w:r>
+              <w:rPr>
+                <w:color w:val="0000FF"/>
+                <w:sz w:val="24"/>
+                <w:szCs w:val="24"/>
+              </w:rPr>
+              <w:t>Mabb</w:t>
+            </w:r>
           </w:p>
         </w:tc>
       </w:tr>
@@ -308,6 +337,13 @@
                 <w:szCs w:val="24"/>
               </w:rPr>
             </w:pPr>
+            <w:r>
+              <w:rPr>
+                <w:sz w:val="24"/>
+                <w:szCs w:val="24"/>
+              </w:rPr>
+              <w:t xml:space="preserve">Marius </w:t>
+            </w:r>
           </w:p>
         </w:tc>
         <w:tc>
@@ -326,6 +362,13 @@
                 <w:szCs w:val="24"/>
               </w:rPr>
             </w:pPr>
+            <w:r>
+              <w:rPr>
+                <w:sz w:val="24"/>
+                <w:szCs w:val="24"/>
+              </w:rPr>
+              <w:t>Grumer</w:t>
+            </w:r>
           </w:p>
         </w:tc>
         <w:tc>
@@ -346,6 +389,13 @@
                 <w:szCs w:val="24"/>
               </w:rPr>
             </w:pPr>
+            <w:r>
+              <w:rPr>
+                <w:sz w:val="24"/>
+                <w:szCs w:val="24"/>
+              </w:rPr>
+              <w:t>63284</w:t>
+            </w:r>
           </w:p>
         </w:tc>
         <w:tc>
@@ -366,6 +416,14 @@
                 <w:szCs w:val="24"/>
               </w:rPr>
             </w:pPr>
+            <w:r>
+              <w:rPr>
+                <w:color w:val="0000FF"/>
+                <w:sz w:val="24"/>
+                <w:szCs w:val="24"/>
+              </w:rPr>
+              <w:t>Mabb</w:t>
+            </w:r>
           </w:p>
         </w:tc>
       </w:tr>
@@ -426,17 +484,8 @@
                 <w:sz w:val="24"/>
                 <w:szCs w:val="24"/>
               </w:rPr>
-              <w:t>xx/</w:t>
+              <w:t>xx/yy</w:t>
             </w:r>
-            <w:proofErr w:type="spellStart"/>
-            <w:r>
-              <w:rPr>
-                <w:sz w:val="24"/>
-                <w:szCs w:val="24"/>
-              </w:rPr>
-              <w:t>yy</w:t>
-            </w:r>
-            <w:proofErr w:type="spellEnd"/>
           </w:p>
         </w:tc>
       </w:tr>
@@ -637,9 +686,8 @@
           <w:sz w:val="24"/>
           <w:szCs w:val="24"/>
         </w:rPr>
-        <w:t xml:space="preserve">Der Name des </w:t>
-      </w:r>
-      <w:proofErr w:type="spellStart"/>
+        <w:t xml:space="preserve">Der Name des Ctors </w:t>
+      </w:r>
       <w:r>
         <w:rPr>
           <w:rFonts w:asciiTheme="minorHAnsi" w:hAnsiTheme="minorHAnsi" w:cs="Arial"/>
@@ -648,9 +696,8 @@
           <w:sz w:val="24"/>
           <w:szCs w:val="24"/>
         </w:rPr>
-        <w:t>Ctors</w:t>
-      </w:r>
-      <w:proofErr w:type="spellEnd"/>
+        <w:t xml:space="preserve">muss </w:t>
+      </w:r>
       <w:r>
         <w:rPr>
           <w:rFonts w:asciiTheme="minorHAnsi" w:hAnsiTheme="minorHAnsi" w:cs="Arial"/>
@@ -659,7 +706,7 @@
           <w:sz w:val="24"/>
           <w:szCs w:val="24"/>
         </w:rPr>
-        <w:t xml:space="preserve"> mit dem Namen der Klasse gleich sein</w:t>
+        <w:t>mit dem Namen der Klasse gleich sein</w:t>
       </w:r>
     </w:p>
     <w:p>
@@ -871,10 +918,11 @@
           <w:sz w:val="24"/>
           <w:szCs w:val="24"/>
         </w:rPr>
-        <w:t xml:space="preserve">Sobald der Compiler die passende Signatur nicht finden kann, weil die </w:t>
-      </w:r>
-      <w:proofErr w:type="gramStart"/>
-      <w:r>
+        <w:t xml:space="preserve">Sobald der Compiler die passende Signatur nicht finden kann, weil die Parameter welche angegeben sind falsch sind, kann kein Objekt angelegt werden. </w:t>
+      </w:r>
+    </w:p>
+    <w:p>
+      <w:pPr>
         <w:rPr>
           <w:rFonts w:asciiTheme="minorHAnsi" w:hAnsiTheme="minorHAnsi" w:cs="Arial"/>
           <w:iCs/>
@@ -882,9 +930,7 @@
           <w:sz w:val="24"/>
           <w:szCs w:val="24"/>
         </w:rPr>
-        <w:t>Parameter</w:t>
-      </w:r>
-      <w:proofErr w:type="gramEnd"/>
+      </w:pPr>
       <w:r>
         <w:rPr>
           <w:rFonts w:asciiTheme="minorHAnsi" w:hAnsiTheme="minorHAnsi" w:cs="Arial"/>
@@ -892,20 +938,21 @@
           <w:color w:val="002060"/>
           <w:sz w:val="24"/>
           <w:szCs w:val="24"/>
-        </w:rPr>
-        <w:t xml:space="preserve"> welche angegeben sind falsch sind, kann kein Objekt angelegt werden. </w:t>
-      </w:r>
-    </w:p>
-    <w:p>
-      <w:pPr>
+          <w:highlight w:val="yellow"/>
+        </w:rPr>
+        <w:t>Werden keine Parameter übergeben, wird stattdessen der Standar</w:t>
+      </w:r>
+      <w:r>
         <w:rPr>
           <w:rFonts w:asciiTheme="minorHAnsi" w:hAnsiTheme="minorHAnsi" w:cs="Arial"/>
           <w:iCs/>
           <w:color w:val="002060"/>
           <w:sz w:val="24"/>
           <w:szCs w:val="24"/>
-        </w:rPr>
-      </w:pPr>
+          <w:highlight w:val="yellow"/>
+        </w:rPr>
+        <w:t>d C</w:t>
+      </w:r>
       <w:r>
         <w:rPr>
           <w:rFonts w:asciiTheme="minorHAnsi" w:hAnsiTheme="minorHAnsi" w:cs="Arial"/>
@@ -915,31 +962,7 @@
           <w:szCs w:val="24"/>
           <w:highlight w:val="yellow"/>
         </w:rPr>
-        <w:t xml:space="preserve">Werden keine Parameter übergeben, wird stattdessen der </w:t>
-      </w:r>
-      <w:proofErr w:type="spellStart"/>
-      <w:r>
-        <w:rPr>
-          <w:rFonts w:asciiTheme="minorHAnsi" w:hAnsiTheme="minorHAnsi" w:cs="Arial"/>
-          <w:iCs/>
-          <w:color w:val="002060"/>
-          <w:sz w:val="24"/>
-          <w:szCs w:val="24"/>
-          <w:highlight w:val="yellow"/>
-        </w:rPr>
-        <w:t>Standartctor</w:t>
-      </w:r>
-      <w:proofErr w:type="spellEnd"/>
-      <w:r>
-        <w:rPr>
-          <w:rFonts w:asciiTheme="minorHAnsi" w:hAnsiTheme="minorHAnsi" w:cs="Arial"/>
-          <w:iCs/>
-          <w:color w:val="002060"/>
-          <w:sz w:val="24"/>
-          <w:szCs w:val="24"/>
-          <w:highlight w:val="yellow"/>
-        </w:rPr>
-        <w:t xml:space="preserve"> aufgerufen</w:t>
+        <w:t>tor aufgerufen</w:t>
       </w:r>
     </w:p>
     <w:p>
@@ -1058,29 +1081,7 @@
           <w:sz w:val="26"/>
           <w:szCs w:val="26"/>
         </w:rPr>
-        <w:t xml:space="preserve">als </w:t>
-      </w:r>
-      <w:proofErr w:type="spellStart"/>
-      <w:r>
-        <w:rPr>
-          <w:rFonts w:asciiTheme="minorHAnsi" w:hAnsiTheme="minorHAnsi"/>
-          <w:b/>
-          <w:color w:val="002060"/>
-          <w:sz w:val="26"/>
-          <w:szCs w:val="26"/>
-        </w:rPr>
-        <w:t>const</w:t>
-      </w:r>
-      <w:proofErr w:type="spellEnd"/>
-      <w:r>
-        <w:rPr>
-          <w:rFonts w:asciiTheme="minorHAnsi" w:hAnsiTheme="minorHAnsi"/>
-          <w:b/>
-          <w:color w:val="002060"/>
-          <w:sz w:val="26"/>
-          <w:szCs w:val="26"/>
-        </w:rPr>
-        <w:t xml:space="preserve"> ….</w:t>
+        <w:t>als const ….</w:t>
       </w:r>
     </w:p>
     <w:p>
@@ -1135,25 +1136,7 @@
           <w:sz w:val="24"/>
           <w:szCs w:val="24"/>
         </w:rPr>
-        <w:t xml:space="preserve">Angenommen, eine Klasse enthält eine konstante und eine nicht-konstante Version einer Methode. Dann ruft der Compiler die </w:t>
-      </w:r>
-      <w:proofErr w:type="spellStart"/>
-      <w:r>
-        <w:rPr>
-          <w:rFonts w:asciiTheme="minorHAnsi" w:hAnsiTheme="minorHAnsi" w:cs="Arial"/>
-          <w:sz w:val="24"/>
-          <w:szCs w:val="24"/>
-        </w:rPr>
-        <w:t>const</w:t>
-      </w:r>
-      <w:proofErr w:type="spellEnd"/>
-      <w:r>
-        <w:rPr>
-          <w:rFonts w:asciiTheme="minorHAnsi" w:hAnsiTheme="minorHAnsi" w:cs="Arial"/>
-          <w:sz w:val="24"/>
-          <w:szCs w:val="24"/>
-        </w:rPr>
-        <w:t xml:space="preserve"> Version automatisch für konstante Objekte auf.</w:t>
+        <w:t>Angenommen, eine Klasse enthält eine konstante und eine nicht-konstante Version einer Methode. Dann ruft der Compiler die const Version automatisch für konstante Objekte auf.</w:t>
       </w:r>
     </w:p>
     <w:p>
@@ -1562,9 +1545,8 @@
           <w:sz w:val="26"/>
           <w:szCs w:val="26"/>
         </w:rPr>
-        <w:t xml:space="preserve">Laut Skript wird bei der Initialisierung mit folgender Syntax der </w:t>
-      </w:r>
-      <w:proofErr w:type="spellStart"/>
+        <w:t xml:space="preserve">Laut Skript wird bei der Initialisierung mit </w:t>
+      </w:r>
       <w:r>
         <w:rPr>
           <w:rFonts w:asciiTheme="minorHAnsi" w:hAnsiTheme="minorHAnsi" w:cs="Courier New"/>
@@ -1573,9 +1555,8 @@
           <w:sz w:val="26"/>
           <w:szCs w:val="26"/>
         </w:rPr>
-        <w:t>copyctorj</w:t>
-      </w:r>
-      <w:proofErr w:type="spellEnd"/>
+        <w:t>folgender</w:t>
+      </w:r>
       <w:r>
         <w:rPr>
           <w:rFonts w:asciiTheme="minorHAnsi" w:hAnsiTheme="minorHAnsi" w:cs="Courier New"/>
@@ -1584,7 +1565,27 @@
           <w:sz w:val="26"/>
           <w:szCs w:val="26"/>
         </w:rPr>
-        <w:t xml:space="preserve"> aufgerufen: Klassenname objekt2 = objekt1;</w:t>
+        <w:t xml:space="preserve"> Syntax der copyctor</w:t>
+      </w:r>
+      <w:r>
+        <w:rPr>
+          <w:rFonts w:asciiTheme="minorHAnsi" w:hAnsiTheme="minorHAnsi" w:cs="Courier New"/>
+          <w:iCs/>
+          <w:color w:val="002060"/>
+          <w:sz w:val="26"/>
+          <w:szCs w:val="26"/>
+        </w:rPr>
+        <w:t xml:space="preserve"> </w:t>
+      </w:r>
+      <w:r>
+        <w:rPr>
+          <w:rFonts w:asciiTheme="minorHAnsi" w:hAnsiTheme="minorHAnsi" w:cs="Courier New"/>
+          <w:iCs/>
+          <w:color w:val="002060"/>
+          <w:sz w:val="26"/>
+          <w:szCs w:val="26"/>
+        </w:rPr>
+        <w:t>aufgerufen: Klassenname objekt2 = objekt1;</w:t>
       </w:r>
     </w:p>
     <w:p>
@@ -1639,43 +1640,7 @@
           <w:sz w:val="26"/>
           <w:szCs w:val="26"/>
         </w:rPr>
-        <w:t xml:space="preserve">Angenommen, die Klasse </w:t>
-      </w:r>
-      <w:proofErr w:type="spellStart"/>
-      <w:r>
-        <w:rPr>
-          <w:rFonts w:asciiTheme="minorHAnsi" w:hAnsiTheme="minorHAnsi" w:cs="Courier New"/>
-          <w:sz w:val="26"/>
-          <w:szCs w:val="26"/>
-        </w:rPr>
-        <w:t>Measure</w:t>
-      </w:r>
-      <w:proofErr w:type="spellEnd"/>
-      <w:r>
-        <w:rPr>
-          <w:rFonts w:asciiTheme="minorHAnsi" w:hAnsiTheme="minorHAnsi" w:cs="Courier New"/>
-          <w:sz w:val="26"/>
-          <w:szCs w:val="26"/>
-        </w:rPr>
-        <w:t xml:space="preserve"> enthält folgende </w:t>
-      </w:r>
-      <w:proofErr w:type="spellStart"/>
-      <w:r>
-        <w:rPr>
-          <w:rFonts w:asciiTheme="minorHAnsi" w:hAnsiTheme="minorHAnsi" w:cs="Courier New"/>
-          <w:sz w:val="26"/>
-          <w:szCs w:val="26"/>
-        </w:rPr>
-        <w:t>public</w:t>
-      </w:r>
-      <w:proofErr w:type="spellEnd"/>
-      <w:r>
-        <w:rPr>
-          <w:rFonts w:asciiTheme="minorHAnsi" w:hAnsiTheme="minorHAnsi" w:cs="Courier New"/>
-          <w:sz w:val="26"/>
-          <w:szCs w:val="26"/>
-        </w:rPr>
-        <w:t xml:space="preserve"> Methode:</w:t>
+        <w:t>Angenommen, die Klasse Measure enthält folgende public Methode:</w:t>
       </w:r>
     </w:p>
     <w:p>
@@ -1707,87 +1672,25 @@
           <w:szCs w:val="28"/>
           <w:lang w:val="en-US"/>
         </w:rPr>
-        <w:t xml:space="preserve">bool </w:t>
-      </w:r>
-      <w:proofErr w:type="spellStart"/>
-      <w:proofErr w:type="gramStart"/>
-      <w:r>
+        <w:t>bool isGreater(Measure m) const;</w:t>
+      </w:r>
+    </w:p>
+    <w:p>
+      <w:pPr>
+        <w:ind w:left="284"/>
         <w:rPr>
           <w:rFonts w:asciiTheme="minorHAnsi" w:hAnsiTheme="minorHAnsi" w:cs="Courier New"/>
-          <w:b/>
-          <w:sz w:val="28"/>
-          <w:szCs w:val="28"/>
-          <w:lang w:val="en-US"/>
-        </w:rPr>
-        <w:t>isGreater</w:t>
-      </w:r>
-      <w:proofErr w:type="spellEnd"/>
+          <w:sz w:val="26"/>
+          <w:szCs w:val="26"/>
+        </w:rPr>
+      </w:pPr>
       <w:r>
         <w:rPr>
           <w:rFonts w:asciiTheme="minorHAnsi" w:hAnsiTheme="minorHAnsi" w:cs="Courier New"/>
-          <w:b/>
-          <w:sz w:val="28"/>
-          <w:szCs w:val="28"/>
-          <w:lang w:val="en-US"/>
-        </w:rPr>
-        <w:t>(</w:t>
-      </w:r>
-      <w:proofErr w:type="gramEnd"/>
-      <w:r>
-        <w:rPr>
-          <w:rFonts w:asciiTheme="minorHAnsi" w:hAnsiTheme="minorHAnsi" w:cs="Courier New"/>
-          <w:b/>
-          <w:sz w:val="28"/>
-          <w:szCs w:val="28"/>
-          <w:lang w:val="en-US"/>
-        </w:rPr>
-        <w:t>Measure m) const;</w:t>
-      </w:r>
-    </w:p>
-    <w:p>
-      <w:pPr>
-        <w:ind w:left="284"/>
-        <w:rPr>
-          <w:rFonts w:asciiTheme="minorHAnsi" w:hAnsiTheme="minorHAnsi" w:cs="Courier New"/>
-          <w:sz w:val="26"/>
-          <w:szCs w:val="26"/>
-        </w:rPr>
-      </w:pPr>
-      <w:r>
-        <w:rPr>
-          <w:rFonts w:asciiTheme="minorHAnsi" w:hAnsiTheme="minorHAnsi" w:cs="Courier New"/>
-          <w:sz w:val="26"/>
-          <w:szCs w:val="26"/>
-        </w:rPr>
-        <w:t xml:space="preserve">Beim Aufruf der Methode </w:t>
-      </w:r>
-      <w:proofErr w:type="spellStart"/>
-      <w:proofErr w:type="gramStart"/>
-      <w:r>
-        <w:rPr>
-          <w:rFonts w:asciiTheme="minorHAnsi" w:hAnsiTheme="minorHAnsi" w:cs="Courier New"/>
-          <w:sz w:val="26"/>
-          <w:szCs w:val="26"/>
-        </w:rPr>
-        <w:t>isGreater</w:t>
-      </w:r>
-      <w:proofErr w:type="spellEnd"/>
-      <w:r>
-        <w:rPr>
-          <w:rFonts w:asciiTheme="minorHAnsi" w:hAnsiTheme="minorHAnsi" w:cs="Courier New"/>
-          <w:sz w:val="26"/>
-          <w:szCs w:val="26"/>
-        </w:rPr>
-        <w:t>(</w:t>
-      </w:r>
-      <w:proofErr w:type="gramEnd"/>
-      <w:r>
-        <w:rPr>
-          <w:rFonts w:asciiTheme="minorHAnsi" w:hAnsiTheme="minorHAnsi" w:cs="Courier New"/>
-          <w:sz w:val="26"/>
-          <w:szCs w:val="26"/>
-        </w:rPr>
-        <w:t>)</w:t>
+          <w:sz w:val="26"/>
+          <w:szCs w:val="26"/>
+        </w:rPr>
+        <w:t>Beim Aufruf der Methode isGreater()</w:t>
       </w:r>
     </w:p>
     <w:p>
@@ -1829,25 +1732,7 @@
           <w:sz w:val="26"/>
           <w:szCs w:val="26"/>
         </w:rPr>
-        <w:t xml:space="preserve">erzeugt der Default-Konstruktor der Klasse </w:t>
-      </w:r>
-      <w:proofErr w:type="spellStart"/>
-      <w:r>
-        <w:rPr>
-          <w:rFonts w:asciiTheme="minorHAnsi" w:hAnsiTheme="minorHAnsi" w:cs="Courier New"/>
-          <w:sz w:val="26"/>
-          <w:szCs w:val="26"/>
-        </w:rPr>
-        <w:t>Measure</w:t>
-      </w:r>
-      <w:proofErr w:type="spellEnd"/>
-      <w:r>
-        <w:rPr>
-          <w:rFonts w:asciiTheme="minorHAnsi" w:hAnsiTheme="minorHAnsi" w:cs="Courier New"/>
-          <w:sz w:val="26"/>
-          <w:szCs w:val="26"/>
-        </w:rPr>
-        <w:t xml:space="preserve"> das Objekt m, dem dann das Argument zugewiesen wird</w:t>
+        <w:t>erzeugt der Default-Konstruktor der Klasse Measure das Objekt m, dem dann das Argument zugewiesen wird</w:t>
       </w:r>
     </w:p>
     <w:p>
@@ -1956,95 +1841,7 @@
           <w:sz w:val="26"/>
           <w:szCs w:val="26"/>
         </w:rPr>
-        <w:t xml:space="preserve">es handelt sich um ein </w:t>
-      </w:r>
-      <w:proofErr w:type="spellStart"/>
-      <w:r>
-        <w:rPr>
-          <w:rFonts w:asciiTheme="minorHAnsi" w:hAnsiTheme="minorHAnsi"/>
-          <w:b/>
-          <w:color w:val="002060"/>
-          <w:sz w:val="26"/>
-          <w:szCs w:val="26"/>
-        </w:rPr>
-        <w:t>call</w:t>
-      </w:r>
-      <w:proofErr w:type="spellEnd"/>
-      <w:r>
-        <w:rPr>
-          <w:rFonts w:asciiTheme="minorHAnsi" w:hAnsiTheme="minorHAnsi"/>
-          <w:b/>
-          <w:color w:val="002060"/>
-          <w:sz w:val="26"/>
-          <w:szCs w:val="26"/>
-        </w:rPr>
-        <w:t xml:space="preserve"> </w:t>
-      </w:r>
-      <w:proofErr w:type="spellStart"/>
-      <w:r>
-        <w:rPr>
-          <w:rFonts w:asciiTheme="minorHAnsi" w:hAnsiTheme="minorHAnsi"/>
-          <w:b/>
-          <w:color w:val="002060"/>
-          <w:sz w:val="26"/>
-          <w:szCs w:val="26"/>
-        </w:rPr>
-        <w:t>by</w:t>
-      </w:r>
-      <w:proofErr w:type="spellEnd"/>
-      <w:r>
-        <w:rPr>
-          <w:rFonts w:asciiTheme="minorHAnsi" w:hAnsiTheme="minorHAnsi"/>
-          <w:b/>
-          <w:color w:val="002060"/>
-          <w:sz w:val="26"/>
-          <w:szCs w:val="26"/>
-        </w:rPr>
-        <w:t xml:space="preserve"> </w:t>
-      </w:r>
-      <w:proofErr w:type="spellStart"/>
-      <w:r>
-        <w:rPr>
-          <w:rFonts w:asciiTheme="minorHAnsi" w:hAnsiTheme="minorHAnsi"/>
-          <w:b/>
-          <w:color w:val="002060"/>
-          <w:sz w:val="26"/>
-          <w:szCs w:val="26"/>
-        </w:rPr>
-        <w:t>value</w:t>
-      </w:r>
-      <w:proofErr w:type="spellEnd"/>
-      <w:r>
-        <w:rPr>
-          <w:rFonts w:asciiTheme="minorHAnsi" w:hAnsiTheme="minorHAnsi"/>
-          <w:b/>
-          <w:color w:val="002060"/>
-          <w:sz w:val="26"/>
-          <w:szCs w:val="26"/>
-        </w:rPr>
-        <w:t xml:space="preserve">, daher wird der </w:t>
-      </w:r>
-      <w:proofErr w:type="spellStart"/>
-      <w:r>
-        <w:rPr>
-          <w:rFonts w:asciiTheme="minorHAnsi" w:hAnsiTheme="minorHAnsi"/>
-          <w:b/>
-          <w:color w:val="002060"/>
-          <w:sz w:val="26"/>
-          <w:szCs w:val="26"/>
-        </w:rPr>
-        <w:t>cpyctor</w:t>
-      </w:r>
-      <w:proofErr w:type="spellEnd"/>
-      <w:r>
-        <w:rPr>
-          <w:rFonts w:asciiTheme="minorHAnsi" w:hAnsiTheme="minorHAnsi"/>
-          <w:b/>
-          <w:color w:val="002060"/>
-          <w:sz w:val="26"/>
-          <w:szCs w:val="26"/>
-        </w:rPr>
-        <w:t xml:space="preserve"> aufgerufen</w:t>
+        <w:t>es handelt sich um ein call by value, daher wird der cpyctor aufgerufen</w:t>
       </w:r>
     </w:p>
     <w:p>
@@ -2136,25 +1933,7 @@
           <w:sz w:val="26"/>
           <w:szCs w:val="26"/>
         </w:rPr>
-        <w:t xml:space="preserve">Angenommen, eine Klasse Test besitzt folgende </w:t>
-      </w:r>
-      <w:proofErr w:type="spellStart"/>
-      <w:r>
-        <w:rPr>
-          <w:rFonts w:asciiTheme="minorHAnsi" w:hAnsiTheme="minorHAnsi" w:cs="Courier New"/>
-          <w:sz w:val="26"/>
-          <w:szCs w:val="26"/>
-        </w:rPr>
-        <w:t>public</w:t>
-      </w:r>
-      <w:proofErr w:type="spellEnd"/>
-      <w:r>
-        <w:rPr>
-          <w:rFonts w:asciiTheme="minorHAnsi" w:hAnsiTheme="minorHAnsi" w:cs="Courier New"/>
-          <w:sz w:val="26"/>
-          <w:szCs w:val="26"/>
-        </w:rPr>
-        <w:t xml:space="preserve"> Methode:</w:t>
+        <w:t>Angenommen, eine Klasse Test besitzt folgende public Methode:</w:t>
       </w:r>
     </w:p>
     <w:p>
@@ -2178,7 +1957,6 @@
         </w:rPr>
         <w:tab/>
       </w:r>
-      <w:proofErr w:type="spellStart"/>
       <w:r>
         <w:rPr>
           <w:rFonts w:asciiTheme="minorHAnsi" w:hAnsiTheme="minorHAnsi" w:cs="Courier New"/>
@@ -2186,114 +1964,25 @@
           <w:sz w:val="28"/>
           <w:szCs w:val="28"/>
         </w:rPr>
-        <w:t>void</w:t>
-      </w:r>
-      <w:proofErr w:type="spellEnd"/>
-      <w:r>
+        <w:t>void swap(Test&amp; res);</w:t>
+      </w:r>
+    </w:p>
+    <w:p>
+      <w:pPr>
+        <w:ind w:left="284"/>
         <w:rPr>
           <w:rFonts w:asciiTheme="minorHAnsi" w:hAnsiTheme="minorHAnsi" w:cs="Courier New"/>
-          <w:b/>
-          <w:sz w:val="28"/>
-          <w:szCs w:val="28"/>
-        </w:rPr>
-        <w:t xml:space="preserve"> </w:t>
-      </w:r>
-      <w:proofErr w:type="spellStart"/>
-      <w:proofErr w:type="gramStart"/>
+          <w:sz w:val="26"/>
+          <w:szCs w:val="26"/>
+        </w:rPr>
+      </w:pPr>
       <w:r>
         <w:rPr>
           <w:rFonts w:asciiTheme="minorHAnsi" w:hAnsiTheme="minorHAnsi" w:cs="Courier New"/>
-          <w:b/>
-          <w:sz w:val="28"/>
-          <w:szCs w:val="28"/>
-        </w:rPr>
-        <w:t>swap</w:t>
-      </w:r>
-      <w:proofErr w:type="spellEnd"/>
-      <w:r>
-        <w:rPr>
-          <w:rFonts w:asciiTheme="minorHAnsi" w:hAnsiTheme="minorHAnsi" w:cs="Courier New"/>
-          <w:b/>
-          <w:sz w:val="28"/>
-          <w:szCs w:val="28"/>
-        </w:rPr>
-        <w:t>(</w:t>
-      </w:r>
-      <w:proofErr w:type="gramEnd"/>
-      <w:r>
-        <w:rPr>
-          <w:rFonts w:asciiTheme="minorHAnsi" w:hAnsiTheme="minorHAnsi" w:cs="Courier New"/>
-          <w:b/>
-          <w:sz w:val="28"/>
-          <w:szCs w:val="28"/>
-        </w:rPr>
-        <w:t xml:space="preserve">Test&amp; </w:t>
-      </w:r>
-      <w:proofErr w:type="spellStart"/>
-      <w:r>
-        <w:rPr>
-          <w:rFonts w:asciiTheme="minorHAnsi" w:hAnsiTheme="minorHAnsi" w:cs="Courier New"/>
-          <w:b/>
-          <w:sz w:val="28"/>
-          <w:szCs w:val="28"/>
-        </w:rPr>
-        <w:t>res</w:t>
-      </w:r>
-      <w:proofErr w:type="spellEnd"/>
-      <w:r>
-        <w:rPr>
-          <w:rFonts w:asciiTheme="minorHAnsi" w:hAnsiTheme="minorHAnsi" w:cs="Courier New"/>
-          <w:b/>
-          <w:sz w:val="28"/>
-          <w:szCs w:val="28"/>
-        </w:rPr>
-        <w:t>);</w:t>
-      </w:r>
-    </w:p>
-    <w:p>
-      <w:pPr>
-        <w:ind w:left="284"/>
-        <w:rPr>
-          <w:rFonts w:asciiTheme="minorHAnsi" w:hAnsiTheme="minorHAnsi" w:cs="Courier New"/>
-          <w:sz w:val="26"/>
-          <w:szCs w:val="26"/>
-        </w:rPr>
-      </w:pPr>
-      <w:r>
-        <w:rPr>
-          <w:rFonts w:asciiTheme="minorHAnsi" w:hAnsiTheme="minorHAnsi" w:cs="Courier New"/>
-          <w:sz w:val="26"/>
-          <w:szCs w:val="26"/>
-        </w:rPr>
-        <w:t xml:space="preserve">Die Methode </w:t>
-      </w:r>
-      <w:proofErr w:type="spellStart"/>
-      <w:proofErr w:type="gramStart"/>
-      <w:r>
-        <w:rPr>
-          <w:rFonts w:asciiTheme="minorHAnsi" w:hAnsiTheme="minorHAnsi" w:cs="Courier New"/>
-          <w:sz w:val="26"/>
-          <w:szCs w:val="26"/>
-        </w:rPr>
-        <w:t>swap</w:t>
-      </w:r>
-      <w:proofErr w:type="spellEnd"/>
-      <w:r>
-        <w:rPr>
-          <w:rFonts w:asciiTheme="minorHAnsi" w:hAnsiTheme="minorHAnsi" w:cs="Courier New"/>
-          <w:sz w:val="26"/>
-          <w:szCs w:val="26"/>
-        </w:rPr>
-        <w:t>(</w:t>
-      </w:r>
-      <w:proofErr w:type="gramEnd"/>
-      <w:r>
-        <w:rPr>
-          <w:rFonts w:asciiTheme="minorHAnsi" w:hAnsiTheme="minorHAnsi" w:cs="Courier New"/>
-          <w:sz w:val="26"/>
-          <w:szCs w:val="26"/>
-        </w:rPr>
-        <w:t>) kann dann nur auf die privaten Elemente des aktuellen Objektes, nicht auf die des Argumentes zugreifen.</w:t>
+          <w:sz w:val="26"/>
+          <w:szCs w:val="26"/>
+        </w:rPr>
+        <w:t>Die Methode swap() kann dann nur auf die privaten Elemente des aktuellen Objektes, nicht auf die des Argumentes zugreifen.</w:t>
       </w:r>
     </w:p>
     <w:p>
@@ -2407,7 +2096,7 @@
           <w:sz w:val="26"/>
           <w:szCs w:val="26"/>
         </w:rPr>
-        <w:t>??? b</w:t>
+        <w:t>a</w:t>
       </w:r>
     </w:p>
     <w:p>
@@ -2444,6 +2133,23 @@
         </w:rPr>
         <w:t xml:space="preserve"> </w:t>
       </w:r>
+      <w:r>
+        <w:rPr>
+          <w:rFonts w:asciiTheme="minorHAnsi" w:hAnsiTheme="minorHAnsi"/>
+          <w:sz w:val="28"/>
+          <w:szCs w:val="28"/>
+        </w:rPr>
+        <w:t xml:space="preserve">eine Methode kann immer nur auf die privaten Elemente des eigenen Objektes zugreifen. Auf private Elemente von übergebenen Klassen </w:t>
+      </w:r>
+      <w:r>
+        <w:rPr>
+          <w:rFonts w:asciiTheme="minorHAnsi" w:hAnsiTheme="minorHAnsi"/>
+          <w:sz w:val="28"/>
+          <w:szCs w:val="28"/>
+        </w:rPr>
+        <w:lastRenderedPageBreak/>
+        <w:t>kann nicht direkt zugegriffen werden (nur via setter und getter, bzw. den passenden Methoden).</w:t>
+      </w:r>
     </w:p>
     <w:p>
       <w:pPr>
@@ -2515,26 +2221,16 @@
           <w:sz w:val="26"/>
           <w:szCs w:val="26"/>
         </w:rPr>
-        <w:t xml:space="preserve">Was ist </w:t>
-      </w:r>
-      <w:proofErr w:type="gramStart"/>
+        <w:t>Was ist bei folgende</w:t>
+      </w:r>
       <w:r>
         <w:rPr>
           <w:rFonts w:asciiTheme="minorHAnsi" w:hAnsiTheme="minorHAnsi" w:cs="Courier New"/>
           <w:sz w:val="26"/>
           <w:szCs w:val="26"/>
         </w:rPr>
-        <w:t>bei folgende</w:t>
-      </w:r>
-      <w:r>
-        <w:rPr>
-          <w:rFonts w:asciiTheme="minorHAnsi" w:hAnsiTheme="minorHAnsi" w:cs="Courier New"/>
-          <w:sz w:val="26"/>
-          <w:szCs w:val="26"/>
-        </w:rPr>
         <w:t>r</w:t>
       </w:r>
-      <w:proofErr w:type="gramEnd"/>
       <w:r>
         <w:rPr>
           <w:rFonts w:asciiTheme="minorHAnsi" w:hAnsiTheme="minorHAnsi" w:cs="Courier New"/>
@@ -2689,27 +2385,7 @@
           <w:sz w:val="24"/>
           <w:szCs w:val="24"/>
         </w:rPr>
-        <w:t>~</w:t>
-      </w:r>
-      <w:proofErr w:type="gramStart"/>
-      <w:r>
-        <w:rPr>
-          <w:rFonts w:ascii="Courier New" w:hAnsi="Courier New" w:cs="Courier New"/>
-          <w:b/>
-          <w:sz w:val="24"/>
-          <w:szCs w:val="24"/>
-        </w:rPr>
-        <w:t>Gift(</w:t>
-      </w:r>
-      <w:proofErr w:type="gramEnd"/>
-      <w:r>
-        <w:rPr>
-          <w:rFonts w:ascii="Courier New" w:hAnsi="Courier New" w:cs="Courier New"/>
-          <w:b/>
-          <w:sz w:val="24"/>
-          <w:szCs w:val="24"/>
-        </w:rPr>
-        <w:t>);</w:t>
+        <w:t>~Gift();</w:t>
       </w:r>
     </w:p>
     <w:p>
@@ -2730,27 +2406,7 @@
           <w:szCs w:val="24"/>
         </w:rPr>
         <w:tab/>
-        <w:t>~Gift(</w:t>
-      </w:r>
-      <w:proofErr w:type="spellStart"/>
-      <w:r>
-        <w:rPr>
-          <w:rFonts w:ascii="Courier New" w:hAnsi="Courier New" w:cs="Courier New"/>
-          <w:b/>
-          <w:sz w:val="24"/>
-          <w:szCs w:val="24"/>
-        </w:rPr>
-        <w:t>string</w:t>
-      </w:r>
-      <w:proofErr w:type="spellEnd"/>
-      <w:r>
-        <w:rPr>
-          <w:rFonts w:ascii="Courier New" w:hAnsi="Courier New" w:cs="Courier New"/>
-          <w:b/>
-          <w:sz w:val="24"/>
-          <w:szCs w:val="24"/>
-        </w:rPr>
-        <w:t>&amp;);</w:t>
+        <w:t>~Gift(string&amp;);</w:t>
       </w:r>
     </w:p>
     <w:p>
@@ -2899,10 +2555,12 @@
           <w:lang w:val="en-GB"/>
         </w:rPr>
         <w:tab/>
-        <w:t xml:space="preserve">string </w:t>
-      </w:r>
-      <w:proofErr w:type="gramStart"/>
-      <w:r>
+        <w:t>string gift;</w:t>
+      </w:r>
+    </w:p>
+    <w:p>
+      <w:pPr>
+        <w:ind w:left="1842"/>
         <w:rPr>
           <w:rFonts w:ascii="Courier New" w:hAnsi="Courier New" w:cs="Courier New"/>
           <w:b/>
@@ -2910,9 +2568,17 @@
           <w:szCs w:val="24"/>
           <w:lang w:val="en-GB"/>
         </w:rPr>
-        <w:t>gift;</w:t>
-      </w:r>
-      <w:proofErr w:type="gramEnd"/>
+      </w:pPr>
+      <w:r>
+        <w:rPr>
+          <w:rFonts w:ascii="Courier New" w:hAnsi="Courier New" w:cs="Courier New"/>
+          <w:b/>
+          <w:sz w:val="24"/>
+          <w:szCs w:val="24"/>
+          <w:lang w:val="en-GB"/>
+        </w:rPr>
+        <w:t>public:</w:t>
+      </w:r>
     </w:p>
     <w:p>
       <w:pPr>
@@ -2922,18 +2588,26 @@
           <w:b/>
           <w:sz w:val="24"/>
           <w:szCs w:val="24"/>
+        </w:rPr>
+      </w:pPr>
+      <w:r>
+        <w:rPr>
+          <w:rFonts w:ascii="Courier New" w:hAnsi="Courier New" w:cs="Courier New"/>
+          <w:b/>
+          <w:sz w:val="24"/>
+          <w:szCs w:val="24"/>
           <w:lang w:val="en-GB"/>
         </w:rPr>
-      </w:pPr>
-      <w:r>
-        <w:rPr>
-          <w:rFonts w:ascii="Courier New" w:hAnsi="Courier New" w:cs="Courier New"/>
-          <w:b/>
-          <w:sz w:val="24"/>
-          <w:szCs w:val="24"/>
-          <w:lang w:val="en-GB"/>
-        </w:rPr>
-        <w:t>public:</w:t>
+        <w:tab/>
+      </w:r>
+      <w:r>
+        <w:rPr>
+          <w:rFonts w:ascii="Courier New" w:hAnsi="Courier New" w:cs="Courier New"/>
+          <w:b/>
+          <w:sz w:val="24"/>
+          <w:szCs w:val="24"/>
+        </w:rPr>
+        <w:t>...</w:t>
       </w:r>
     </w:p>
     <w:p>
@@ -2952,7 +2626,6 @@
           <w:b/>
           <w:sz w:val="24"/>
           <w:szCs w:val="24"/>
-          <w:lang w:val="en-GB"/>
         </w:rPr>
         <w:tab/>
       </w:r>
@@ -2963,7 +2636,7 @@
           <w:sz w:val="24"/>
           <w:szCs w:val="24"/>
         </w:rPr>
-        <w:t>...</w:t>
+        <w:t>~Gift();</w:t>
       </w:r>
     </w:p>
     <w:p>
@@ -2972,6 +2645,7 @@
         <w:rPr>
           <w:rFonts w:ascii="Courier New" w:hAnsi="Courier New" w:cs="Courier New"/>
           <w:b/>
+          <w:strike/>
           <w:sz w:val="24"/>
           <w:szCs w:val="24"/>
         </w:rPr>
@@ -2989,107 +2663,12 @@
         <w:rPr>
           <w:rFonts w:ascii="Courier New" w:hAnsi="Courier New" w:cs="Courier New"/>
           <w:b/>
-          <w:sz w:val="24"/>
-          <w:szCs w:val="24"/>
-        </w:rPr>
-        <w:t>~</w:t>
-      </w:r>
-      <w:proofErr w:type="gramStart"/>
-      <w:r>
-        <w:rPr>
-          <w:rFonts w:ascii="Courier New" w:hAnsi="Courier New" w:cs="Courier New"/>
-          <w:b/>
-          <w:sz w:val="24"/>
-          <w:szCs w:val="24"/>
-        </w:rPr>
-        <w:t>Gift(</w:t>
-      </w:r>
-      <w:proofErr w:type="gramEnd"/>
-      <w:r>
-        <w:rPr>
-          <w:rFonts w:ascii="Courier New" w:hAnsi="Courier New" w:cs="Courier New"/>
-          <w:b/>
-          <w:sz w:val="24"/>
-          <w:szCs w:val="24"/>
-        </w:rPr>
-        <w:t>);</w:t>
-      </w:r>
-    </w:p>
-    <w:p>
-      <w:pPr>
-        <w:ind w:left="1842"/>
-        <w:rPr>
-          <w:rFonts w:ascii="Courier New" w:hAnsi="Courier New" w:cs="Courier New"/>
-          <w:b/>
           <w:strike/>
           <w:sz w:val="24"/>
           <w:szCs w:val="24"/>
         </w:rPr>
-      </w:pPr>
-      <w:r>
-        <w:rPr>
-          <w:rFonts w:ascii="Courier New" w:hAnsi="Courier New" w:cs="Courier New"/>
-          <w:b/>
-          <w:sz w:val="24"/>
-          <w:szCs w:val="24"/>
-        </w:rPr>
-        <w:tab/>
-      </w:r>
-      <w:r>
-        <w:rPr>
-          <w:rFonts w:ascii="Courier New" w:hAnsi="Courier New" w:cs="Courier New"/>
-          <w:b/>
-          <w:strike/>
-          <w:sz w:val="24"/>
-          <w:szCs w:val="24"/>
-        </w:rPr>
-        <w:t>~</w:t>
-      </w:r>
-      <w:proofErr w:type="gramStart"/>
-      <w:r>
-        <w:rPr>
-          <w:rFonts w:ascii="Courier New" w:hAnsi="Courier New" w:cs="Courier New"/>
-          <w:b/>
-          <w:strike/>
-          <w:sz w:val="24"/>
-          <w:szCs w:val="24"/>
-        </w:rPr>
-        <w:t>Gift(</w:t>
-      </w:r>
-      <w:proofErr w:type="spellStart"/>
-      <w:proofErr w:type="gramEnd"/>
-      <w:r>
-        <w:rPr>
-          <w:rFonts w:ascii="Courier New" w:hAnsi="Courier New" w:cs="Courier New"/>
-          <w:b/>
-          <w:strike/>
-          <w:sz w:val="24"/>
-          <w:szCs w:val="24"/>
-        </w:rPr>
-        <w:t>string</w:t>
-      </w:r>
-      <w:proofErr w:type="spellEnd"/>
-      <w:r>
-        <w:rPr>
-          <w:rFonts w:ascii="Courier New" w:hAnsi="Courier New" w:cs="Courier New"/>
-          <w:b/>
-          <w:strike/>
-          <w:sz w:val="24"/>
-          <w:szCs w:val="24"/>
-        </w:rPr>
-        <w:t>&amp;</w:t>
-      </w:r>
-      <w:r>
-        <w:rPr>
-          <w:rFonts w:ascii="Courier New" w:hAnsi="Courier New" w:cs="Courier New"/>
-          <w:b/>
-          <w:strike/>
-          <w:sz w:val="24"/>
-          <w:szCs w:val="24"/>
-        </w:rPr>
-        <w:t xml:space="preserve"> </w:t>
-      </w:r>
-      <w:proofErr w:type="spellStart"/>
+        <w:t xml:space="preserve">~Gift(string&amp; </w:t>
+      </w:r>
       <w:r>
         <w:rPr>
           <w:rFonts w:ascii="Courier New" w:hAnsi="Courier New" w:cs="Courier New"/>
@@ -3101,7 +2680,6 @@
         </w:rPr>
         <w:t>xyz</w:t>
       </w:r>
-      <w:proofErr w:type="spellEnd"/>
       <w:r>
         <w:rPr>
           <w:rFonts w:ascii="Courier New" w:hAnsi="Courier New" w:cs="Courier New"/>
@@ -3129,27 +2707,7 @@
           <w:sz w:val="24"/>
           <w:szCs w:val="24"/>
         </w:rPr>
-        <w:t>//</w:t>
-      </w:r>
-      <w:proofErr w:type="spellStart"/>
-      <w:r>
-        <w:rPr>
-          <w:rFonts w:ascii="Courier New" w:hAnsi="Courier New" w:cs="Courier New"/>
-          <w:b/>
-          <w:sz w:val="24"/>
-          <w:szCs w:val="24"/>
-        </w:rPr>
-        <w:t>dtor</w:t>
-      </w:r>
-      <w:proofErr w:type="spellEnd"/>
-      <w:r>
-        <w:rPr>
-          <w:rFonts w:ascii="Courier New" w:hAnsi="Courier New" w:cs="Courier New"/>
-          <w:b/>
-          <w:sz w:val="24"/>
-          <w:szCs w:val="24"/>
-        </w:rPr>
-        <w:t xml:space="preserve"> darf nicht überladen werden</w:t>
+        <w:t>//dtor darf nicht überladen werden</w:t>
       </w:r>
     </w:p>
     <w:p>
@@ -3411,10 +2969,12 @@
           <w:lang w:val="en-GB"/>
         </w:rPr>
         <w:tab/>
-        <w:t xml:space="preserve">void </w:t>
-      </w:r>
-      <w:proofErr w:type="gramStart"/>
-      <w:r>
+        <w:t>void set(long n) const { x = n; }</w:t>
+      </w:r>
+    </w:p>
+    <w:p>
+      <w:pPr>
+        <w:ind w:left="1842"/>
         <w:rPr>
           <w:rFonts w:ascii="Courier New" w:hAnsi="Courier New" w:cs="Courier New"/>
           <w:b/>
@@ -3422,9 +2982,7 @@
           <w:szCs w:val="24"/>
           <w:lang w:val="en-GB"/>
         </w:rPr>
-        <w:t>set(</w:t>
-      </w:r>
-      <w:proofErr w:type="gramEnd"/>
+      </w:pPr>
       <w:r>
         <w:rPr>
           <w:rFonts w:ascii="Courier New" w:hAnsi="Courier New" w:cs="Courier New"/>
@@ -3433,10 +2991,66 @@
           <w:szCs w:val="24"/>
           <w:lang w:val="en-GB"/>
         </w:rPr>
-        <w:t xml:space="preserve">long n) </w:t>
-      </w:r>
-      <w:proofErr w:type="spellStart"/>
-      <w:r>
+        <w:tab/>
+        <w:t>long get() { return x; } const</w:t>
+      </w:r>
+    </w:p>
+    <w:p>
+      <w:pPr>
+        <w:ind w:left="1416"/>
+        <w:rPr>
+          <w:rFonts w:ascii="Courier New" w:hAnsi="Courier New" w:cs="Courier New"/>
+          <w:b/>
+          <w:sz w:val="24"/>
+          <w:szCs w:val="24"/>
+          <w:lang w:val="en-US"/>
+        </w:rPr>
+      </w:pPr>
+      <w:r>
+        <w:rPr>
+          <w:rFonts w:ascii="Courier New" w:hAnsi="Courier New" w:cs="Courier New"/>
+          <w:b/>
+          <w:sz w:val="24"/>
+          <w:szCs w:val="24"/>
+          <w:lang w:val="en-US"/>
+        </w:rPr>
+        <w:t>};</w:t>
+      </w:r>
+    </w:p>
+    <w:p>
+      <w:pPr>
+        <w:ind w:left="709"/>
+        <w:rPr>
+          <w:rFonts w:asciiTheme="minorHAnsi" w:hAnsiTheme="minorHAnsi"/>
+          <w:b/>
+          <w:sz w:val="26"/>
+          <w:szCs w:val="26"/>
+        </w:rPr>
+      </w:pPr>
+      <w:r>
+        <w:rPr>
+          <w:rFonts w:asciiTheme="minorHAnsi" w:hAnsiTheme="minorHAnsi"/>
+          <w:b/>
+          <w:sz w:val="26"/>
+          <w:szCs w:val="26"/>
+        </w:rPr>
+        <w:t>Lösung</w:t>
+      </w:r>
+    </w:p>
+    <w:p>
+      <w:pPr>
+        <w:ind w:left="709"/>
+        <w:rPr>
+          <w:rFonts w:asciiTheme="minorHAnsi" w:hAnsiTheme="minorHAnsi"/>
+          <w:b/>
+          <w:sz w:val="26"/>
+          <w:szCs w:val="26"/>
+        </w:rPr>
+      </w:pPr>
+    </w:p>
+    <w:p>
+      <w:pPr>
+        <w:ind w:left="1416"/>
         <w:rPr>
           <w:rFonts w:ascii="Courier New" w:hAnsi="Courier New" w:cs="Courier New"/>
           <w:b/>
@@ -3444,9 +3058,7 @@
           <w:szCs w:val="24"/>
           <w:lang w:val="en-GB"/>
         </w:rPr>
-        <w:t>const</w:t>
-      </w:r>
-      <w:proofErr w:type="spellEnd"/>
+      </w:pPr>
       <w:r>
         <w:rPr>
           <w:rFonts w:ascii="Courier New" w:hAnsi="Courier New" w:cs="Courier New"/>
@@ -3455,7 +3067,29 @@
           <w:szCs w:val="24"/>
           <w:lang w:val="en-GB"/>
         </w:rPr>
-        <w:t xml:space="preserve"> { x = n; }</w:t>
+        <w:t>class Numeric</w:t>
+      </w:r>
+    </w:p>
+    <w:p>
+      <w:pPr>
+        <w:ind w:left="1416"/>
+        <w:rPr>
+          <w:rFonts w:ascii="Courier New" w:hAnsi="Courier New" w:cs="Courier New"/>
+          <w:b/>
+          <w:sz w:val="24"/>
+          <w:szCs w:val="24"/>
+          <w:lang w:val="en-GB"/>
+        </w:rPr>
+      </w:pPr>
+      <w:r>
+        <w:rPr>
+          <w:rFonts w:ascii="Courier New" w:hAnsi="Courier New" w:cs="Courier New"/>
+          <w:b/>
+          <w:sz w:val="24"/>
+          <w:szCs w:val="24"/>
+          <w:lang w:val="en-GB"/>
+        </w:rPr>
+        <w:t>{</w:t>
       </w:r>
     </w:p>
     <w:p>
@@ -3477,197 +3111,31 @@
           <w:szCs w:val="24"/>
           <w:lang w:val="en-GB"/>
         </w:rPr>
+        <w:t>private:</w:t>
+      </w:r>
+    </w:p>
+    <w:p>
+      <w:pPr>
+        <w:ind w:left="1842"/>
+        <w:rPr>
+          <w:rFonts w:ascii="Courier New" w:hAnsi="Courier New" w:cs="Courier New"/>
+          <w:b/>
+          <w:sz w:val="24"/>
+          <w:szCs w:val="24"/>
+          <w:lang w:val="en-GB"/>
+        </w:rPr>
+      </w:pPr>
+      <w:r>
+        <w:rPr>
+          <w:rFonts w:ascii="Courier New" w:hAnsi="Courier New" w:cs="Courier New"/>
+          <w:b/>
+          <w:sz w:val="24"/>
+          <w:szCs w:val="24"/>
+          <w:lang w:val="en-GB"/>
+        </w:rPr>
         <w:tab/>
-        <w:t xml:space="preserve">long </w:t>
-      </w:r>
-      <w:proofErr w:type="gramStart"/>
-      <w:r>
-        <w:rPr>
-          <w:rFonts w:ascii="Courier New" w:hAnsi="Courier New" w:cs="Courier New"/>
-          <w:b/>
-          <w:sz w:val="24"/>
-          <w:szCs w:val="24"/>
-          <w:lang w:val="en-GB"/>
-        </w:rPr>
-        <w:t>get(</w:t>
-      </w:r>
-      <w:proofErr w:type="gramEnd"/>
-      <w:r>
-        <w:rPr>
-          <w:rFonts w:ascii="Courier New" w:hAnsi="Courier New" w:cs="Courier New"/>
-          <w:b/>
-          <w:sz w:val="24"/>
-          <w:szCs w:val="24"/>
-          <w:lang w:val="en-GB"/>
-        </w:rPr>
-        <w:t xml:space="preserve">) { return x; } </w:t>
-      </w:r>
-      <w:proofErr w:type="spellStart"/>
-      <w:r>
-        <w:rPr>
-          <w:rFonts w:ascii="Courier New" w:hAnsi="Courier New" w:cs="Courier New"/>
-          <w:b/>
-          <w:sz w:val="24"/>
-          <w:szCs w:val="24"/>
-          <w:lang w:val="en-GB"/>
-        </w:rPr>
-        <w:t>const</w:t>
-      </w:r>
-      <w:proofErr w:type="spellEnd"/>
-    </w:p>
-    <w:p>
-      <w:pPr>
-        <w:ind w:left="1416"/>
-        <w:rPr>
-          <w:rFonts w:ascii="Courier New" w:hAnsi="Courier New" w:cs="Courier New"/>
-          <w:b/>
-          <w:sz w:val="24"/>
-          <w:szCs w:val="24"/>
-          <w:lang w:val="en-US"/>
-        </w:rPr>
-      </w:pPr>
-      <w:r>
-        <w:rPr>
-          <w:rFonts w:ascii="Courier New" w:hAnsi="Courier New" w:cs="Courier New"/>
-          <w:b/>
-          <w:sz w:val="24"/>
-          <w:szCs w:val="24"/>
-          <w:lang w:val="en-US"/>
-        </w:rPr>
-        <w:t>};</w:t>
-      </w:r>
-    </w:p>
-    <w:p>
-      <w:pPr>
-        <w:ind w:left="709"/>
-        <w:rPr>
-          <w:rFonts w:asciiTheme="minorHAnsi" w:hAnsiTheme="minorHAnsi"/>
-          <w:b/>
-          <w:sz w:val="26"/>
-          <w:szCs w:val="26"/>
-        </w:rPr>
-      </w:pPr>
-      <w:r>
-        <w:rPr>
-          <w:rFonts w:asciiTheme="minorHAnsi" w:hAnsiTheme="minorHAnsi"/>
-          <w:b/>
-          <w:sz w:val="26"/>
-          <w:szCs w:val="26"/>
-        </w:rPr>
-        <w:t>Lösung</w:t>
-      </w:r>
-    </w:p>
-    <w:p>
-      <w:pPr>
-        <w:ind w:left="709"/>
-        <w:rPr>
-          <w:rFonts w:asciiTheme="minorHAnsi" w:hAnsiTheme="minorHAnsi"/>
-          <w:b/>
-          <w:sz w:val="26"/>
-          <w:szCs w:val="26"/>
-        </w:rPr>
-      </w:pPr>
-    </w:p>
-    <w:p>
-      <w:pPr>
-        <w:ind w:left="1416"/>
-        <w:rPr>
-          <w:rFonts w:ascii="Courier New" w:hAnsi="Courier New" w:cs="Courier New"/>
-          <w:b/>
-          <w:sz w:val="24"/>
-          <w:szCs w:val="24"/>
-          <w:lang w:val="en-GB"/>
-        </w:rPr>
-      </w:pPr>
-      <w:r>
-        <w:rPr>
-          <w:rFonts w:ascii="Courier New" w:hAnsi="Courier New" w:cs="Courier New"/>
-          <w:b/>
-          <w:sz w:val="24"/>
-          <w:szCs w:val="24"/>
-          <w:lang w:val="en-GB"/>
-        </w:rPr>
-        <w:t>class Numeric</w:t>
-      </w:r>
-    </w:p>
-    <w:p>
-      <w:pPr>
-        <w:ind w:left="1416"/>
-        <w:rPr>
-          <w:rFonts w:ascii="Courier New" w:hAnsi="Courier New" w:cs="Courier New"/>
-          <w:b/>
-          <w:sz w:val="24"/>
-          <w:szCs w:val="24"/>
-          <w:lang w:val="en-GB"/>
-        </w:rPr>
-      </w:pPr>
-      <w:r>
-        <w:rPr>
-          <w:rFonts w:ascii="Courier New" w:hAnsi="Courier New" w:cs="Courier New"/>
-          <w:b/>
-          <w:sz w:val="24"/>
-          <w:szCs w:val="24"/>
-          <w:lang w:val="en-GB"/>
-        </w:rPr>
-        <w:t>{</w:t>
-      </w:r>
-    </w:p>
-    <w:p>
-      <w:pPr>
-        <w:ind w:left="1842"/>
-        <w:rPr>
-          <w:rFonts w:ascii="Courier New" w:hAnsi="Courier New" w:cs="Courier New"/>
-          <w:b/>
-          <w:sz w:val="24"/>
-          <w:szCs w:val="24"/>
-          <w:lang w:val="en-GB"/>
-        </w:rPr>
-      </w:pPr>
-      <w:r>
-        <w:rPr>
-          <w:rFonts w:ascii="Courier New" w:hAnsi="Courier New" w:cs="Courier New"/>
-          <w:b/>
-          <w:sz w:val="24"/>
-          <w:szCs w:val="24"/>
-          <w:lang w:val="en-GB"/>
-        </w:rPr>
-        <w:t>private:</w:t>
-      </w:r>
-    </w:p>
-    <w:p>
-      <w:pPr>
-        <w:ind w:left="1842"/>
-        <w:rPr>
-          <w:rFonts w:ascii="Courier New" w:hAnsi="Courier New" w:cs="Courier New"/>
-          <w:b/>
-          <w:sz w:val="24"/>
-          <w:szCs w:val="24"/>
-          <w:lang w:val="en-GB"/>
-        </w:rPr>
-      </w:pPr>
-      <w:r>
-        <w:rPr>
-          <w:rFonts w:ascii="Courier New" w:hAnsi="Courier New" w:cs="Courier New"/>
-          <w:b/>
-          <w:sz w:val="24"/>
-          <w:szCs w:val="24"/>
-          <w:lang w:val="en-GB"/>
-        </w:rPr>
-        <w:tab/>
-        <w:t xml:space="preserve">long </w:t>
-      </w:r>
-      <w:proofErr w:type="gramStart"/>
-      <w:r>
-        <w:rPr>
-          <w:rFonts w:ascii="Courier New" w:hAnsi="Courier New" w:cs="Courier New"/>
-          <w:b/>
-          <w:sz w:val="24"/>
-          <w:szCs w:val="24"/>
-          <w:lang w:val="en-GB"/>
-        </w:rPr>
-        <w:t>x;</w:t>
-      </w:r>
-      <w:proofErr w:type="gramEnd"/>
+        <w:t>long x;</w:t>
+      </w:r>
     </w:p>
     <w:p>
       <w:pPr>
@@ -3746,9 +3214,8 @@
           <w:lang w:val="en-GB"/>
         </w:rPr>
         <w:tab/>
-        <w:t xml:space="preserve">void </w:t>
-      </w:r>
-      <w:proofErr w:type="gramStart"/>
+        <w:t xml:space="preserve">void set(long n) </w:t>
+      </w:r>
       <w:r>
         <w:rPr>
           <w:rFonts w:ascii="Courier New" w:hAnsi="Courier New" w:cs="Courier New"/>
@@ -3757,9 +3224,8 @@
           <w:szCs w:val="24"/>
           <w:lang w:val="en-GB"/>
         </w:rPr>
-        <w:t>set(</w:t>
-      </w:r>
-      <w:proofErr w:type="gramEnd"/>
+        <w:t>{</w:t>
+      </w:r>
       <w:r>
         <w:rPr>
           <w:rFonts w:ascii="Courier New" w:hAnsi="Courier New" w:cs="Courier New"/>
@@ -3768,10 +3234,12 @@
           <w:szCs w:val="24"/>
           <w:lang w:val="en-GB"/>
         </w:rPr>
-        <w:t xml:space="preserve">long n) </w:t>
-      </w:r>
-      <w:proofErr w:type="spellStart"/>
-      <w:r>
+        <w:t xml:space="preserve"> x = n; }</w:t>
+      </w:r>
+    </w:p>
+    <w:p>
+      <w:pPr>
+        <w:ind w:left="1842"/>
         <w:rPr>
           <w:rFonts w:ascii="Courier New" w:hAnsi="Courier New" w:cs="Courier New"/>
           <w:b/>
@@ -3779,9 +3247,7 @@
           <w:szCs w:val="24"/>
           <w:lang w:val="en-GB"/>
         </w:rPr>
-        <w:t>const</w:t>
-      </w:r>
-      <w:proofErr w:type="spellEnd"/>
+      </w:pPr>
       <w:r>
         <w:rPr>
           <w:rFonts w:ascii="Courier New" w:hAnsi="Courier New" w:cs="Courier New"/>
@@ -3790,110 +3256,71 @@
           <w:szCs w:val="24"/>
           <w:lang w:val="en-GB"/>
         </w:rPr>
-        <w:t xml:space="preserve"> { x = n; }</w:t>
-      </w:r>
-    </w:p>
-    <w:p>
-      <w:pPr>
-        <w:ind w:left="1842"/>
-        <w:rPr>
-          <w:rFonts w:ascii="Courier New" w:hAnsi="Courier New" w:cs="Courier New"/>
-          <w:b/>
-          <w:sz w:val="24"/>
-          <w:szCs w:val="24"/>
+        <w:tab/>
+        <w:t xml:space="preserve">long get() { return x; } </w:t>
+      </w:r>
+    </w:p>
+    <w:p>
+      <w:pPr>
+        <w:ind w:left="1416"/>
+        <w:rPr>
+          <w:rFonts w:ascii="Courier New" w:hAnsi="Courier New" w:cs="Courier New"/>
+          <w:b/>
+          <w:sz w:val="24"/>
+          <w:szCs w:val="24"/>
+          <w:lang w:val="en-US"/>
+        </w:rPr>
+      </w:pPr>
+      <w:r>
+        <w:rPr>
+          <w:rFonts w:ascii="Courier New" w:hAnsi="Courier New" w:cs="Courier New"/>
+          <w:b/>
+          <w:sz w:val="24"/>
+          <w:szCs w:val="24"/>
+          <w:lang w:val="en-US"/>
+        </w:rPr>
+        <w:t>};</w:t>
+      </w:r>
+    </w:p>
+    <w:p>
+      <w:pPr>
+        <w:ind w:left="709"/>
+        <w:rPr>
+          <w:rFonts w:asciiTheme="minorHAnsi" w:hAnsiTheme="minorHAnsi"/>
+          <w:sz w:val="26"/>
+          <w:szCs w:val="26"/>
+          <w:lang w:val="en-US"/>
+        </w:rPr>
+      </w:pPr>
+    </w:p>
+    <w:p>
+      <w:pPr>
+        <w:ind w:left="709"/>
+        <w:rPr>
+          <w:rFonts w:asciiTheme="minorHAnsi" w:hAnsiTheme="minorHAnsi" w:cs="Courier New"/>
+          <w:sz w:val="26"/>
+          <w:szCs w:val="26"/>
           <w:lang w:val="en-GB"/>
         </w:rPr>
       </w:pPr>
       <w:r>
         <w:rPr>
-          <w:rFonts w:ascii="Courier New" w:hAnsi="Courier New" w:cs="Courier New"/>
-          <w:b/>
-          <w:sz w:val="24"/>
-          <w:szCs w:val="24"/>
+          <w:rFonts w:asciiTheme="minorHAnsi" w:hAnsiTheme="minorHAnsi" w:cs="Courier New"/>
+          <w:sz w:val="26"/>
+          <w:szCs w:val="26"/>
           <w:lang w:val="en-GB"/>
         </w:rPr>
-        <w:tab/>
-        <w:t xml:space="preserve">long </w:t>
-      </w:r>
-      <w:proofErr w:type="gramStart"/>
-      <w:r>
-        <w:rPr>
-          <w:rFonts w:ascii="Courier New" w:hAnsi="Courier New" w:cs="Courier New"/>
-          <w:b/>
-          <w:sz w:val="24"/>
-          <w:szCs w:val="24"/>
+        <w:t>//ohne const</w:t>
+      </w:r>
+      <w:r>
+        <w:rPr>
+          <w:rFonts w:asciiTheme="minorHAnsi" w:hAnsiTheme="minorHAnsi" w:cs="Courier New"/>
+          <w:sz w:val="26"/>
+          <w:szCs w:val="26"/>
           <w:lang w:val="en-GB"/>
         </w:rPr>
-        <w:t>get(</w:t>
-      </w:r>
-      <w:proofErr w:type="gramEnd"/>
-      <w:r>
-        <w:rPr>
-          <w:rFonts w:ascii="Courier New" w:hAnsi="Courier New" w:cs="Courier New"/>
-          <w:b/>
-          <w:sz w:val="24"/>
-          <w:szCs w:val="24"/>
-          <w:lang w:val="en-GB"/>
-        </w:rPr>
-        <w:t xml:space="preserve">) { return x; } </w:t>
-      </w:r>
-      <w:proofErr w:type="spellStart"/>
-      <w:r>
-        <w:rPr>
-          <w:rFonts w:ascii="Courier New" w:hAnsi="Courier New" w:cs="Courier New"/>
-          <w:b/>
-          <w:sz w:val="24"/>
-          <w:szCs w:val="24"/>
-          <w:lang w:val="en-GB"/>
-        </w:rPr>
-        <w:t>const</w:t>
-      </w:r>
-      <w:proofErr w:type="spellEnd"/>
-    </w:p>
-    <w:p>
-      <w:pPr>
-        <w:ind w:left="1416"/>
-        <w:rPr>
-          <w:rFonts w:ascii="Courier New" w:hAnsi="Courier New" w:cs="Courier New"/>
-          <w:b/>
-          <w:sz w:val="24"/>
-          <w:szCs w:val="24"/>
-          <w:lang w:val="en-US"/>
-        </w:rPr>
-      </w:pPr>
-      <w:r>
-        <w:rPr>
-          <w:rFonts w:ascii="Courier New" w:hAnsi="Courier New" w:cs="Courier New"/>
-          <w:b/>
-          <w:sz w:val="24"/>
-          <w:szCs w:val="24"/>
-          <w:lang w:val="en-US"/>
-        </w:rPr>
-        <w:lastRenderedPageBreak/>
-        <w:t>};</w:t>
-      </w:r>
-    </w:p>
-    <w:p>
-      <w:pPr>
-        <w:ind w:left="709"/>
-        <w:rPr>
-          <w:rFonts w:asciiTheme="minorHAnsi" w:hAnsiTheme="minorHAnsi"/>
-          <w:sz w:val="26"/>
-          <w:szCs w:val="26"/>
-          <w:lang w:val="en-US"/>
-        </w:rPr>
-      </w:pPr>
-    </w:p>
-    <w:p>
-      <w:pPr>
-        <w:ind w:left="709"/>
-        <w:rPr>
-          <w:rFonts w:asciiTheme="minorHAnsi" w:hAnsiTheme="minorHAnsi" w:cs="Courier New"/>
-          <w:sz w:val="26"/>
-          <w:szCs w:val="26"/>
-          <w:lang w:val="en-GB"/>
-        </w:rPr>
-      </w:pPr>
+        <w:t>, da x änderbar ist.</w:t>
+      </w:r>
     </w:p>
     <w:sectPr>
       <w:headerReference w:type="even" r:id="rId8"/>

</xml_diff>